<commit_message>
update format and flow
</commit_message>
<xml_diff>
--- a/docs/Desarrollo/Casos de Uso/CU05-ABM Tarea Primaria & CU06 - ABM Tarea Secundaria.docx
+++ b/docs/Desarrollo/Casos de Uso/CU05-ABM Tarea Primaria & CU06 - ABM Tarea Secundaria.docx
@@ -4,7 +4,7 @@
   <w:body>
     <w:tbl>
       <w:tblPr>
-        <w:tblStyle w:val="MediumList1"/>
+        <w:tblStyle w:val="MediumList11"/>
         <w:tblW w:w="9228" w:type="dxa"/>
         <w:tblLayout w:type="fixed"/>
         <w:tblLook w:val="01E0"/>
@@ -840,9 +840,11 @@
         <w:ind w:left="714" w:hanging="357"/>
         <w:contextualSpacing w:val="0"/>
       </w:pPr>
+      <w:bookmarkStart w:id="1" w:name="_Ref296351605"/>
       <w:r>
         <w:t>Selecciona la opción de Administrar tareas dentro del menú.</w:t>
       </w:r>
+      <w:bookmarkEnd w:id="1"/>
     </w:p>
     <w:p>
       <w:pPr>
@@ -856,6 +858,7 @@
         <w:contextualSpacing w:val="0"/>
       </w:pPr>
       <w:r>
+        <w:lastRenderedPageBreak/>
         <w:t>Despliega la funcionalidad correspondiente de administrar tareas. Esta pantalla contiene el listado de las tareas primarias y secundarias del proyecto y un botón para agregar tareas (primarias o secundarias).</w:t>
       </w:r>
     </w:p>
@@ -871,8 +874,66 @@
         <w:contextualSpacing w:val="0"/>
       </w:pPr>
       <w:r>
-        <w:lastRenderedPageBreak/>
         <w:t>Selecciona el nombre del proyecto (para agregar una tarea primearía) o una tarea primaria (para agregar tarea secundaria) y selecciona el botón “Agregar Tarea”</w:t>
+      </w:r>
+      <w:r>
+        <w:t xml:space="preserve"> (Caminos Alternativos: </w:t>
+      </w:r>
+      <w:fldSimple w:instr=" REF _Ref296351900 \r ">
+        <w:r>
+          <w:t>A1</w:t>
+        </w:r>
+      </w:fldSimple>
+      <w:r>
+        <w:t xml:space="preserve">, </w:t>
+      </w:r>
+      <w:fldSimple w:instr=" REF _Ref296351921 \r ">
+        <w:r>
+          <w:t>A2</w:t>
+        </w:r>
+      </w:fldSimple>
+      <w:r>
+        <w:t xml:space="preserve">, </w:t>
+      </w:r>
+      <w:fldSimple w:instr=" REF _Ref296351925 \r ">
+        <w:r>
+          <w:t>A3</w:t>
+        </w:r>
+      </w:fldSimple>
+      <w:r>
+        <w:t xml:space="preserve">, </w:t>
+      </w:r>
+      <w:fldSimple w:instr=" REF _Ref296351930 \r ">
+        <w:r>
+          <w:t>A4</w:t>
+        </w:r>
+      </w:fldSimple>
+      <w:r>
+        <w:t xml:space="preserve">; Excepciones: </w:t>
+      </w:r>
+      <w:fldSimple w:instr=" REF _Ref296351277 \r ">
+        <w:r>
+          <w:t>E1</w:t>
+        </w:r>
+      </w:fldSimple>
+      <w:r>
+        <w:t>,</w:t>
+      </w:r>
+      <w:fldSimple w:instr=" REF _Ref296351294 \r ">
+        <w:r>
+          <w:t>E2</w:t>
+        </w:r>
+      </w:fldSimple>
+      <w:r>
+        <w:t xml:space="preserve">, </w:t>
+      </w:r>
+      <w:fldSimple w:instr=" REF _Ref296351297 \r ">
+        <w:r>
+          <w:t>E3</w:t>
+        </w:r>
+      </w:fldSimple>
+      <w:r>
+        <w:t>)</w:t>
       </w:r>
     </w:p>
     <w:p>
@@ -960,41 +1021,29 @@
     </w:p>
     <w:p>
       <w:pPr>
-        <w:ind w:left="567"/>
+        <w:pStyle w:val="ListParagraph"/>
+        <w:numPr>
+          <w:ilvl w:val="0"/>
+          <w:numId w:val="13"/>
+        </w:numPr>
         <w:rPr>
           <w:b/>
         </w:rPr>
       </w:pPr>
+      <w:bookmarkStart w:id="2" w:name="_Ref296351900"/>
       <w:r>
         <w:rPr>
           <w:b/>
         </w:rPr>
-        <w:t>3</w:t>
+        <w:t>El usuario m</w:t>
       </w:r>
       <w:r>
         <w:rPr>
           <w:b/>
         </w:rPr>
-        <w:t xml:space="preserve">.a </w:t>
-      </w:r>
-      <w:r>
-        <w:rPr>
-          <w:b/>
-        </w:rPr>
-        <w:t>–</w:t>
-      </w:r>
-      <w:r>
-        <w:rPr>
-          <w:b/>
-        </w:rPr>
-        <w:t xml:space="preserve"> </w:t>
-      </w:r>
-      <w:r>
-        <w:rPr>
-          <w:b/>
-        </w:rPr>
-        <w:t>Modificar Tarea Primaria o Secundaria</w:t>
-      </w:r>
+        <w:t>odificar Tarea Secundaria</w:t>
+      </w:r>
+      <w:bookmarkEnd w:id="2"/>
     </w:p>
     <w:p>
       <w:pPr>
@@ -1009,7 +1058,19 @@
         </w:rPr>
       </w:pPr>
       <w:r>
-        <w:t>Selecciona la tarea y presiona el botón derecho del mouse para editar la tarea</w:t>
+        <w:t xml:space="preserve">Selecciona la tarea </w:t>
+      </w:r>
+      <w:r>
+        <w:t xml:space="preserve">secundaria </w:t>
+      </w:r>
+      <w:r>
+        <w:t xml:space="preserve">y </w:t>
+      </w:r>
+      <w:r>
+        <w:t>selecciona la opción</w:t>
+      </w:r>
+      <w:r>
+        <w:t xml:space="preserve"> para editar la tarea</w:t>
       </w:r>
     </w:p>
     <w:p>
@@ -1025,7 +1086,10 @@
         </w:rPr>
       </w:pPr>
       <w:r>
-        <w:t>Despliega el componente correspondiente para modificar tarea</w:t>
+        <w:t>Se d</w:t>
+      </w:r>
+      <w:r>
+        <w:t>espliega el componente correspondiente para modificar tarea</w:t>
       </w:r>
     </w:p>
     <w:p>
@@ -1041,7 +1105,10 @@
         </w:rPr>
       </w:pPr>
       <w:r>
-        <w:t>Modificar los datos que requiera (nombre, descripción, tipo de tarea o responsable). Presiona el botón “Modificar”</w:t>
+        <w:t>Modifica</w:t>
+      </w:r>
+      <w:r>
+        <w:t xml:space="preserve"> los datos que requiera (nombre, descripción, tipo de tarea o responsable). Presiona el botón “Modificar”</w:t>
       </w:r>
     </w:p>
     <w:p>
@@ -1078,38 +1145,126 @@
     </w:p>
     <w:p>
       <w:pPr>
-        <w:ind w:left="567"/>
-      </w:pPr>
-      <w:r>
+        <w:pStyle w:val="ListParagraph"/>
+        <w:numPr>
+          <w:ilvl w:val="0"/>
+          <w:numId w:val="13"/>
+        </w:numPr>
         <w:rPr>
           <w:b/>
         </w:rPr>
-        <w:t>3</w:t>
-      </w:r>
+      </w:pPr>
+      <w:bookmarkStart w:id="3" w:name="_Ref296351921"/>
       <w:r>
         <w:rPr>
           <w:b/>
         </w:rPr>
-        <w:t xml:space="preserve">.a </w:t>
-      </w:r>
-      <w:r>
+        <w:t>El creador del proyecto modificar Tarea Primaria</w:t>
+      </w:r>
+      <w:bookmarkEnd w:id="3"/>
+    </w:p>
+    <w:p>
+      <w:pPr>
+        <w:pStyle w:val="ListParagraph"/>
+        <w:numPr>
+          <w:ilvl w:val="0"/>
+          <w:numId w:val="11"/>
+        </w:numPr>
+        <w:ind w:left="1440"/>
+        <w:rPr>
+          <w:lang w:val="es-ES"/>
+        </w:rPr>
+      </w:pPr>
+      <w:r>
+        <w:t>Selecciona la tarea primaria y selecciona la opción para editar la tarea</w:t>
+      </w:r>
+    </w:p>
+    <w:p>
+      <w:pPr>
+        <w:pStyle w:val="ListParagraph"/>
+        <w:numPr>
+          <w:ilvl w:val="0"/>
+          <w:numId w:val="11"/>
+        </w:numPr>
+        <w:ind w:left="1440"/>
+        <w:rPr>
+          <w:lang w:val="es-ES"/>
+        </w:rPr>
+      </w:pPr>
+      <w:r>
+        <w:t>Despliega el componente correspondiente para modificar tarea</w:t>
+      </w:r>
+    </w:p>
+    <w:p>
+      <w:pPr>
+        <w:pStyle w:val="ListParagraph"/>
+        <w:numPr>
+          <w:ilvl w:val="0"/>
+          <w:numId w:val="11"/>
+        </w:numPr>
+        <w:ind w:left="1440"/>
+        <w:rPr>
+          <w:lang w:val="es-ES"/>
+        </w:rPr>
+      </w:pPr>
+      <w:r>
+        <w:t>Modificar los datos que requiera (nombre, descripción, tipo de tarea o responsable). Presiona el botón “Modificar”</w:t>
+      </w:r>
+    </w:p>
+    <w:p>
+      <w:pPr>
+        <w:pStyle w:val="ListParagraph"/>
+        <w:numPr>
+          <w:ilvl w:val="0"/>
+          <w:numId w:val="11"/>
+        </w:numPr>
+        <w:ind w:left="1440"/>
+        <w:rPr>
+          <w:lang w:val="es-ES"/>
+        </w:rPr>
+      </w:pPr>
+      <w:r>
+        <w:t>Despliega un mensaje “La tarea ha sido actualizada satisfactoriamente” y despliega la lista de tareas actualizada</w:t>
+      </w:r>
+    </w:p>
+    <w:p>
+      <w:pPr>
+        <w:pStyle w:val="ListParagraph"/>
+        <w:ind w:left="1440"/>
         <w:rPr>
           <w:b/>
-        </w:rPr>
-        <w:t>–</w:t>
-      </w:r>
-      <w:r>
+          <w:lang w:val="es-ES"/>
+        </w:rPr>
+      </w:pPr>
+      <w:r>
+        <w:t>Fin del Caso de Uso</w:t>
+      </w:r>
+    </w:p>
+    <w:p>
+      <w:pPr>
+        <w:pStyle w:val="ListParagraph"/>
+        <w:numPr>
+          <w:ilvl w:val="0"/>
+          <w:numId w:val="13"/>
+        </w:numPr>
         <w:rPr>
           <w:b/>
         </w:rPr>
+      </w:pPr>
+      <w:r>
+        <w:rPr>
+          <w:b/>
+        </w:rPr>
         <w:t xml:space="preserve"> </w:t>
       </w:r>
+      <w:bookmarkStart w:id="4" w:name="_Ref296351925"/>
       <w:r>
         <w:rPr>
           <w:b/>
         </w:rPr>
         <w:t>Eliminar Tarea Secundaria sin horas cargadas</w:t>
       </w:r>
+      <w:bookmarkEnd w:id="4"/>
     </w:p>
     <w:p>
       <w:pPr>
@@ -1121,12 +1276,6 @@
         <w:ind w:left="1440"/>
       </w:pPr>
       <w:r>
-        <w:t>Usuario</w:t>
-      </w:r>
-      <w:r>
-        <w:t xml:space="preserve">: </w:t>
-      </w:r>
-      <w:r>
         <w:t>Selecciona una tarea creada por él y presiona el botón derecho del mouse para editar la tarea.</w:t>
       </w:r>
     </w:p>
@@ -1140,9 +1289,6 @@
         <w:ind w:left="1440"/>
       </w:pPr>
       <w:r>
-        <w:t xml:space="preserve">Sistema: </w:t>
-      </w:r>
-      <w:r>
         <w:t>Despliega el componente correspondiente para modificar la tarea.</w:t>
       </w:r>
     </w:p>
@@ -1156,12 +1302,6 @@
         <w:ind w:left="1440"/>
       </w:pPr>
       <w:r>
-        <w:t>Usuario</w:t>
-      </w:r>
-      <w:r>
-        <w:t xml:space="preserve">: </w:t>
-      </w:r>
-      <w:r>
         <w:t>Selecciona el botón “Eliminar”</w:t>
       </w:r>
     </w:p>
@@ -1175,9 +1315,6 @@
         <w:ind w:left="1440"/>
       </w:pPr>
       <w:r>
-        <w:t xml:space="preserve">Sistema: </w:t>
-      </w:r>
-      <w:r>
         <w:t>Despliega un mensaje “La tarea ha sido eliminada satisfactoriamente”</w:t>
       </w:r>
     </w:p>
@@ -1196,38 +1333,23 @@
     </w:p>
     <w:p>
       <w:pPr>
-        <w:ind w:left="567"/>
-      </w:pPr>
-      <w:r>
+        <w:pStyle w:val="ListParagraph"/>
+        <w:numPr>
+          <w:ilvl w:val="0"/>
+          <w:numId w:val="13"/>
+        </w:numPr>
         <w:rPr>
           <w:b/>
         </w:rPr>
-        <w:t>3</w:t>
-      </w:r>
+      </w:pPr>
+      <w:bookmarkStart w:id="5" w:name="_Ref296351930"/>
       <w:r>
         <w:rPr>
           <w:b/>
         </w:rPr>
-        <w:t xml:space="preserve">.a </w:t>
-      </w:r>
-      <w:r>
-        <w:rPr>
-          <w:b/>
-        </w:rPr>
-        <w:t>–</w:t>
-      </w:r>
-      <w:r>
-        <w:rPr>
-          <w:b/>
-        </w:rPr>
-        <w:t xml:space="preserve"> </w:t>
-      </w:r>
-      <w:r>
-        <w:rPr>
-          <w:b/>
-        </w:rPr>
         <w:t>Eliminar Tarea Primaria sin horas cargadas en las secundarias</w:t>
       </w:r>
+      <w:bookmarkEnd w:id="5"/>
     </w:p>
     <w:p>
       <w:pPr>
@@ -1238,12 +1360,6 @@
         </w:numPr>
       </w:pPr>
       <w:r>
-        <w:t>Usuario</w:t>
-      </w:r>
-      <w:r>
-        <w:t xml:space="preserve">: </w:t>
-      </w:r>
-      <w:r>
         <w:t>Selecciona una tarea creada por él y presiona el botón derecho del mouse para editar la tarea.</w:t>
       </w:r>
     </w:p>
@@ -1256,6 +1372,7 @@
         </w:numPr>
       </w:pPr>
       <w:r>
+        <w:lastRenderedPageBreak/>
         <w:t>Despliega el componente correspondiente para modificar la tarea</w:t>
       </w:r>
     </w:p>
@@ -1317,20 +1434,20 @@
         <w:pStyle w:val="ListParagraph"/>
         <w:numPr>
           <w:ilvl w:val="0"/>
-          <w:numId w:val="7"/>
+          <w:numId w:val="16"/>
         </w:numPr>
         <w:rPr>
           <w:b/>
-          <w:lang w:val="es-ES"/>
-        </w:rPr>
-      </w:pPr>
+        </w:rPr>
+      </w:pPr>
+      <w:bookmarkStart w:id="6" w:name="_Ref296351277"/>
       <w:r>
         <w:rPr>
           <w:b/>
-          <w:lang w:val="es-ES"/>
         </w:rPr>
         <w:t>Eliminar Tarea Secundaria con Horas Cargadas</w:t>
       </w:r>
+      <w:bookmarkEnd w:id="6"/>
     </w:p>
     <w:p>
       <w:pPr>
@@ -1393,7 +1510,6 @@
         </w:rPr>
       </w:pPr>
       <w:r>
-        <w:lastRenderedPageBreak/>
         <w:t>Despliega un mensaje “La tarea no se ha eliminado porque hay horas asignadas a la misma.</w:t>
       </w:r>
     </w:p>
@@ -1416,36 +1532,40 @@
     <w:p>
       <w:pPr>
         <w:pStyle w:val="ListParagraph"/>
+        <w:ind w:left="1428"/>
+        <w:rPr>
+          <w:lang w:val="es-ES"/>
+        </w:rPr>
+      </w:pPr>
+    </w:p>
+    <w:p>
+      <w:pPr>
+        <w:pStyle w:val="ListParagraph"/>
         <w:numPr>
           <w:ilvl w:val="0"/>
-          <w:numId w:val="7"/>
+          <w:numId w:val="16"/>
         </w:numPr>
         <w:rPr>
           <w:b/>
           <w:lang w:val="es-ES"/>
         </w:rPr>
       </w:pPr>
+      <w:bookmarkStart w:id="7" w:name="_Ref296351294"/>
       <w:r>
         <w:rPr>
           <w:b/>
           <w:lang w:val="es-ES"/>
         </w:rPr>
-        <w:t xml:space="preserve"> </w:t>
+        <w:t>Eliminar Tarea Primaria sin ser el creador del Proyecto</w:t>
       </w:r>
       <w:r>
         <w:rPr>
           <w:b/>
           <w:lang w:val="es-ES"/>
         </w:rPr>
-        <w:t>Eliminar Tarea Primaria sin ser el creador del Proyecto</w:t>
-      </w:r>
-      <w:r>
-        <w:rPr>
-          <w:b/>
-          <w:lang w:val="es-ES"/>
-        </w:rPr>
         <w:t>.</w:t>
       </w:r>
+      <w:bookmarkEnd w:id="7"/>
     </w:p>
     <w:p>
       <w:pPr>
@@ -1530,29 +1650,33 @@
     <w:p>
       <w:pPr>
         <w:pStyle w:val="ListParagraph"/>
+        <w:ind w:left="1428"/>
+        <w:rPr>
+          <w:lang w:val="es-ES"/>
+        </w:rPr>
+      </w:pPr>
+    </w:p>
+    <w:p>
+      <w:pPr>
+        <w:pStyle w:val="ListParagraph"/>
         <w:numPr>
           <w:ilvl w:val="0"/>
-          <w:numId w:val="7"/>
+          <w:numId w:val="16"/>
         </w:numPr>
         <w:rPr>
           <w:b/>
           <w:lang w:val="es-ES"/>
         </w:rPr>
       </w:pPr>
+      <w:bookmarkStart w:id="8" w:name="_Ref296351297"/>
       <w:r>
         <w:rPr>
           <w:b/>
           <w:lang w:val="es-ES"/>
         </w:rPr>
-        <w:t>Eliminar Tarea Primaria con horas cargadas en las secundarias</w:t>
-      </w:r>
-      <w:r>
-        <w:rPr>
-          <w:b/>
-          <w:lang w:val="es-ES"/>
-        </w:rPr>
-        <w:t>.</w:t>
-      </w:r>
+        <w:t>Eliminar Tarea Primaria con horas cargadas en las secundarias.</w:t>
+      </w:r>
+      <w:bookmarkEnd w:id="8"/>
     </w:p>
     <w:p>
       <w:pPr>
@@ -1683,43 +1807,18 @@
         <w:ind w:left="708"/>
       </w:pPr>
     </w:p>
-    <w:p>
-      <w:pPr>
-        <w:jc w:val="center"/>
-        <w:rPr>
-          <w:rFonts w:cs="Arial"/>
-          <w:b/>
-          <w:sz w:val="60"/>
-          <w:szCs w:val="60"/>
-        </w:rPr>
-      </w:pPr>
-    </w:p>
-    <w:p>
-      <w:pPr>
-        <w:rPr>
-          <w:sz w:val="22"/>
-          <w:szCs w:val="22"/>
-          <w:lang w:val="es-MX"/>
-        </w:rPr>
-      </w:pPr>
-    </w:p>
-    <w:p>
-      <w:r>
-        <w:br w:type="page"/>
-      </w:r>
-    </w:p>
-    <w:p>
-      <w:bookmarkStart w:id="1" w:name="_Toc119991309"/>
+    <w:p/>
+    <w:p>
+      <w:bookmarkStart w:id="9" w:name="_Toc119991309"/>
       <w:bookmarkEnd w:id="0"/>
       <w:r>
         <w:rPr>
           <w:noProof/>
           <w:lang w:val="en-US"/>
         </w:rPr>
-        <w:lastRenderedPageBreak/>
         <w:drawing>
           <wp:inline distT="0" distB="0" distL="0" distR="0">
-            <wp:extent cx="6233855" cy="4408099"/>
+            <wp:extent cx="6537575" cy="5256135"/>
             <wp:effectExtent l="19050" t="0" r="0" b="0"/>
             <wp:docPr id="2" name="Picture 2"/>
             <wp:cNvGraphicFramePr>
@@ -1735,7 +1834,7 @@
                     </pic:cNvPicPr>
                   </pic:nvPicPr>
                   <pic:blipFill>
-                    <a:blip r:embed="rId7" cstate="print"/>
+                    <a:blip r:embed="rId8" cstate="print"/>
                     <a:srcRect/>
                     <a:stretch>
                       <a:fillRect/>
@@ -1744,7 +1843,7 @@
                   <pic:spPr bwMode="auto">
                     <a:xfrm>
                       <a:off x="0" y="0"/>
-                      <a:ext cx="6237925" cy="4410977"/>
+                      <a:ext cx="6541844" cy="5259567"/>
                     </a:xfrm>
                     <a:prstGeom prst="rect">
                       <a:avLst/>
@@ -1763,12 +1862,12 @@
           </wp:inline>
         </w:drawing>
       </w:r>
-      <w:bookmarkEnd w:id="1"/>
+      <w:bookmarkEnd w:id="9"/>
     </w:p>
     <w:sectPr>
-      <w:headerReference w:type="default" r:id="rId8"/>
-      <w:footerReference w:type="default" r:id="rId9"/>
-      <w:footerReference w:type="first" r:id="rId10"/>
+      <w:headerReference w:type="default" r:id="rId9"/>
+      <w:footerReference w:type="default" r:id="rId10"/>
+      <w:footerReference w:type="first" r:id="rId11"/>
       <w:pgSz w:w="11909" w:h="16834" w:code="9"/>
       <w:pgMar w:top="1644" w:right="1109" w:bottom="1644" w:left="1260" w:header="720" w:footer="720" w:gutter="0"/>
       <w:cols w:space="720"/>
@@ -1790,6 +1889,7 @@
     <w:p/>
     <w:p/>
     <w:p/>
+    <w:p/>
   </w:endnote>
   <w:endnote w:type="continuationSeparator" w:id="0">
     <w:p>
@@ -1797,6 +1897,7 @@
         <w:continuationSeparator/>
       </w:r>
     </w:p>
+    <w:p/>
     <w:p/>
     <w:p/>
     <w:p/>
@@ -1853,6 +1954,7 @@
       </w:rPr>
     </w:pPr>
   </w:p>
+  <w:p/>
 </w:ftr>
 </file>
 
@@ -1887,6 +1989,7 @@
     <w:p/>
     <w:p/>
     <w:p/>
+    <w:p/>
   </w:footnote>
   <w:footnote w:type="continuationSeparator" w:id="0">
     <w:p>
@@ -1894,6 +1997,7 @@
         <w:continuationSeparator/>
       </w:r>
     </w:p>
+    <w:p/>
     <w:p/>
     <w:p/>
     <w:p/>
@@ -1928,6 +2032,7 @@
     </w:r>
   </w:p>
   <w:p/>
+  <w:p/>
 </w:hdr>
 </file>
 
@@ -1954,12 +2059,101 @@
         <v:path o:extrusionok="f" gradientshapeok="t" o:connecttype="rect"/>
         <o:lock v:ext="edit" aspectratio="t"/>
       </v:shapetype>
-      <v:shape id="_x0000_i1083" type="#_x0000_t75" style="width:6.8pt;height:6.8pt" o:bullet="t">
+      <v:shape id="_x0000_i1099" type="#_x0000_t75" style="width:6.8pt;height:6.8pt" o:bullet="t">
         <v:imagedata r:id="rId1" o:title="bullet"/>
       </v:shape>
     </w:pict>
   </w:numPicBullet>
   <w:abstractNum w:abstractNumId="0">
+    <w:nsid w:val="02A6429B"/>
+    <w:multiLevelType w:val="hybridMultilevel"/>
+    <w:tmpl w:val="0B6A31D0"/>
+    <w:lvl w:ilvl="0" w:tplc="A7A4B1CA">
+      <w:start w:val="1"/>
+      <w:numFmt w:val="decimal"/>
+      <w:lvlText w:val="E%1"/>
+      <w:lvlJc w:val="left"/>
+      <w:pPr>
+        <w:ind w:left="1428" w:hanging="360"/>
+      </w:pPr>
+      <w:rPr>
+        <w:rFonts w:hint="default"/>
+      </w:rPr>
+    </w:lvl>
+    <w:lvl w:ilvl="1" w:tplc="04090019" w:tentative="1">
+      <w:start w:val="1"/>
+      <w:numFmt w:val="lowerLetter"/>
+      <w:lvlText w:val="%2."/>
+      <w:lvlJc w:val="left"/>
+      <w:pPr>
+        <w:ind w:left="2148" w:hanging="360"/>
+      </w:pPr>
+    </w:lvl>
+    <w:lvl w:ilvl="2" w:tplc="0409001B" w:tentative="1">
+      <w:start w:val="1"/>
+      <w:numFmt w:val="lowerRoman"/>
+      <w:lvlText w:val="%3."/>
+      <w:lvlJc w:val="right"/>
+      <w:pPr>
+        <w:ind w:left="2868" w:hanging="180"/>
+      </w:pPr>
+    </w:lvl>
+    <w:lvl w:ilvl="3" w:tplc="0409000F" w:tentative="1">
+      <w:start w:val="1"/>
+      <w:numFmt w:val="decimal"/>
+      <w:lvlText w:val="%4."/>
+      <w:lvlJc w:val="left"/>
+      <w:pPr>
+        <w:ind w:left="3588" w:hanging="360"/>
+      </w:pPr>
+    </w:lvl>
+    <w:lvl w:ilvl="4" w:tplc="04090019" w:tentative="1">
+      <w:start w:val="1"/>
+      <w:numFmt w:val="lowerLetter"/>
+      <w:lvlText w:val="%5."/>
+      <w:lvlJc w:val="left"/>
+      <w:pPr>
+        <w:ind w:left="4308" w:hanging="360"/>
+      </w:pPr>
+    </w:lvl>
+    <w:lvl w:ilvl="5" w:tplc="0409001B" w:tentative="1">
+      <w:start w:val="1"/>
+      <w:numFmt w:val="lowerRoman"/>
+      <w:lvlText w:val="%6."/>
+      <w:lvlJc w:val="right"/>
+      <w:pPr>
+        <w:ind w:left="5028" w:hanging="180"/>
+      </w:pPr>
+    </w:lvl>
+    <w:lvl w:ilvl="6" w:tplc="0409000F" w:tentative="1">
+      <w:start w:val="1"/>
+      <w:numFmt w:val="decimal"/>
+      <w:lvlText w:val="%7."/>
+      <w:lvlJc w:val="left"/>
+      <w:pPr>
+        <w:ind w:left="5748" w:hanging="360"/>
+      </w:pPr>
+    </w:lvl>
+    <w:lvl w:ilvl="7" w:tplc="04090019" w:tentative="1">
+      <w:start w:val="1"/>
+      <w:numFmt w:val="lowerLetter"/>
+      <w:lvlText w:val="%8."/>
+      <w:lvlJc w:val="left"/>
+      <w:pPr>
+        <w:ind w:left="6468" w:hanging="360"/>
+      </w:pPr>
+    </w:lvl>
+    <w:lvl w:ilvl="8" w:tplc="0409001B" w:tentative="1">
+      <w:start w:val="1"/>
+      <w:numFmt w:val="lowerRoman"/>
+      <w:lvlText w:val="%9."/>
+      <w:lvlJc w:val="right"/>
+      <w:pPr>
+        <w:ind w:left="7188" w:hanging="180"/>
+      </w:pPr>
+    </w:lvl>
+  </w:abstractNum>
+  <w:abstractNum w:abstractNumId="1">
     <w:nsid w:val="07364E20"/>
     <w:multiLevelType w:val="hybridMultilevel"/>
     <w:tmpl w:val="F40E5B76"/>
@@ -2045,10 +2239,96 @@
       </w:pPr>
     </w:lvl>
   </w:abstractNum>
-  <w:abstractNum w:abstractNumId="1">
+  <w:abstractNum w:abstractNumId="2">
+    <w:nsid w:val="10665DEB"/>
+    <w:multiLevelType w:val="hybridMultilevel"/>
+    <w:tmpl w:val="F40E5B76"/>
+    <w:lvl w:ilvl="0" w:tplc="2C0A001B">
+      <w:start w:val="1"/>
+      <w:numFmt w:val="lowerRoman"/>
+      <w:lvlText w:val="%1."/>
+      <w:lvlJc w:val="right"/>
+      <w:pPr>
+        <w:ind w:left="1080" w:hanging="360"/>
+      </w:pPr>
+    </w:lvl>
+    <w:lvl w:ilvl="1" w:tplc="2C0A0019" w:tentative="1">
+      <w:start w:val="1"/>
+      <w:numFmt w:val="lowerLetter"/>
+      <w:lvlText w:val="%2."/>
+      <w:lvlJc w:val="left"/>
+      <w:pPr>
+        <w:ind w:left="1800" w:hanging="360"/>
+      </w:pPr>
+    </w:lvl>
+    <w:lvl w:ilvl="2" w:tplc="2C0A001B" w:tentative="1">
+      <w:start w:val="1"/>
+      <w:numFmt w:val="lowerRoman"/>
+      <w:lvlText w:val="%3."/>
+      <w:lvlJc w:val="right"/>
+      <w:pPr>
+        <w:ind w:left="2520" w:hanging="180"/>
+      </w:pPr>
+    </w:lvl>
+    <w:lvl w:ilvl="3" w:tplc="2C0A000F" w:tentative="1">
+      <w:start w:val="1"/>
+      <w:numFmt w:val="decimal"/>
+      <w:lvlText w:val="%4."/>
+      <w:lvlJc w:val="left"/>
+      <w:pPr>
+        <w:ind w:left="3240" w:hanging="360"/>
+      </w:pPr>
+    </w:lvl>
+    <w:lvl w:ilvl="4" w:tplc="2C0A0019" w:tentative="1">
+      <w:start w:val="1"/>
+      <w:numFmt w:val="lowerLetter"/>
+      <w:lvlText w:val="%5."/>
+      <w:lvlJc w:val="left"/>
+      <w:pPr>
+        <w:ind w:left="3960" w:hanging="360"/>
+      </w:pPr>
+    </w:lvl>
+    <w:lvl w:ilvl="5" w:tplc="2C0A001B" w:tentative="1">
+      <w:start w:val="1"/>
+      <w:numFmt w:val="lowerRoman"/>
+      <w:lvlText w:val="%6."/>
+      <w:lvlJc w:val="right"/>
+      <w:pPr>
+        <w:ind w:left="4680" w:hanging="180"/>
+      </w:pPr>
+    </w:lvl>
+    <w:lvl w:ilvl="6" w:tplc="2C0A000F" w:tentative="1">
+      <w:start w:val="1"/>
+      <w:numFmt w:val="decimal"/>
+      <w:lvlText w:val="%7."/>
+      <w:lvlJc w:val="left"/>
+      <w:pPr>
+        <w:ind w:left="5400" w:hanging="360"/>
+      </w:pPr>
+    </w:lvl>
+    <w:lvl w:ilvl="7" w:tplc="2C0A0019" w:tentative="1">
+      <w:start w:val="1"/>
+      <w:numFmt w:val="lowerLetter"/>
+      <w:lvlText w:val="%8."/>
+      <w:lvlJc w:val="left"/>
+      <w:pPr>
+        <w:ind w:left="6120" w:hanging="360"/>
+      </w:pPr>
+    </w:lvl>
+    <w:lvl w:ilvl="8" w:tplc="2C0A001B" w:tentative="1">
+      <w:start w:val="1"/>
+      <w:numFmt w:val="lowerRoman"/>
+      <w:lvlText w:val="%9."/>
+      <w:lvlJc w:val="right"/>
+      <w:pPr>
+        <w:ind w:left="6840" w:hanging="180"/>
+      </w:pPr>
+    </w:lvl>
+  </w:abstractNum>
+  <w:abstractNum w:abstractNumId="3">
     <w:nsid w:val="12340D51"/>
     <w:multiLevelType w:val="hybridMultilevel"/>
-    <w:tmpl w:val="35043AE6"/>
+    <w:tmpl w:val="72D84A36"/>
     <w:lvl w:ilvl="0" w:tplc="2C0A000F">
       <w:start w:val="1"/>
       <w:numFmt w:val="decimal"/>
@@ -2058,14 +2338,16 @@
         <w:ind w:left="720" w:hanging="360"/>
       </w:pPr>
     </w:lvl>
-    <w:lvl w:ilvl="1" w:tplc="2C0A0019" w:tentative="1">
-      <w:start w:val="1"/>
-      <w:numFmt w:val="lowerLetter"/>
-      <w:lvlText w:val="%2."/>
+    <w:lvl w:ilvl="1" w:tplc="53F09474">
+      <w:numFmt w:val="bullet"/>
+      <w:lvlText w:val="–"/>
       <w:lvlJc w:val="left"/>
       <w:pPr>
         <w:ind w:left="1440" w:hanging="360"/>
       </w:pPr>
+      <w:rPr>
+        <w:rFonts w:ascii="Arial" w:eastAsia="Times New Roman" w:hAnsi="Arial" w:cs="Arial" w:hint="default"/>
+      </w:rPr>
     </w:lvl>
     <w:lvl w:ilvl="2" w:tplc="2C0A001B" w:tentative="1">
       <w:start w:val="1"/>
@@ -2131,7 +2413,7 @@
       </w:pPr>
     </w:lvl>
   </w:abstractNum>
-  <w:abstractNum w:abstractNumId="2">
+  <w:abstractNum w:abstractNumId="4">
     <w:nsid w:val="189D7335"/>
     <w:multiLevelType w:val="hybridMultilevel"/>
     <w:tmpl w:val="F40E5B76"/>
@@ -2217,7 +2499,96 @@
       </w:pPr>
     </w:lvl>
   </w:abstractNum>
-  <w:abstractNum w:abstractNumId="3">
+  <w:abstractNum w:abstractNumId="5">
+    <w:nsid w:val="1BA66C49"/>
+    <w:multiLevelType w:val="hybridMultilevel"/>
+    <w:tmpl w:val="11125E1C"/>
+    <w:lvl w:ilvl="0" w:tplc="A7A4B1CA">
+      <w:start w:val="1"/>
+      <w:numFmt w:val="decimal"/>
+      <w:lvlText w:val="E%1"/>
+      <w:lvlJc w:val="left"/>
+      <w:pPr>
+        <w:ind w:left="1800" w:hanging="360"/>
+      </w:pPr>
+      <w:rPr>
+        <w:rFonts w:hint="default"/>
+      </w:rPr>
+    </w:lvl>
+    <w:lvl w:ilvl="1" w:tplc="04090019">
+      <w:start w:val="1"/>
+      <w:numFmt w:val="lowerLetter"/>
+      <w:lvlText w:val="%2."/>
+      <w:lvlJc w:val="left"/>
+      <w:pPr>
+        <w:ind w:left="1440" w:hanging="360"/>
+      </w:pPr>
+    </w:lvl>
+    <w:lvl w:ilvl="2" w:tplc="0409001B" w:tentative="1">
+      <w:start w:val="1"/>
+      <w:numFmt w:val="lowerRoman"/>
+      <w:lvlText w:val="%3."/>
+      <w:lvlJc w:val="right"/>
+      <w:pPr>
+        <w:ind w:left="2160" w:hanging="180"/>
+      </w:pPr>
+    </w:lvl>
+    <w:lvl w:ilvl="3" w:tplc="0409000F" w:tentative="1">
+      <w:start w:val="1"/>
+      <w:numFmt w:val="decimal"/>
+      <w:lvlText w:val="%4."/>
+      <w:lvlJc w:val="left"/>
+      <w:pPr>
+        <w:ind w:left="2880" w:hanging="360"/>
+      </w:pPr>
+    </w:lvl>
+    <w:lvl w:ilvl="4" w:tplc="04090019" w:tentative="1">
+      <w:start w:val="1"/>
+      <w:numFmt w:val="lowerLetter"/>
+      <w:lvlText w:val="%5."/>
+      <w:lvlJc w:val="left"/>
+      <w:pPr>
+        <w:ind w:left="3600" w:hanging="360"/>
+      </w:pPr>
+    </w:lvl>
+    <w:lvl w:ilvl="5" w:tplc="0409001B" w:tentative="1">
+      <w:start w:val="1"/>
+      <w:numFmt w:val="lowerRoman"/>
+      <w:lvlText w:val="%6."/>
+      <w:lvlJc w:val="right"/>
+      <w:pPr>
+        <w:ind w:left="4320" w:hanging="180"/>
+      </w:pPr>
+    </w:lvl>
+    <w:lvl w:ilvl="6" w:tplc="0409000F" w:tentative="1">
+      <w:start w:val="1"/>
+      <w:numFmt w:val="decimal"/>
+      <w:lvlText w:val="%7."/>
+      <w:lvlJc w:val="left"/>
+      <w:pPr>
+        <w:ind w:left="5040" w:hanging="360"/>
+      </w:pPr>
+    </w:lvl>
+    <w:lvl w:ilvl="7" w:tplc="04090019" w:tentative="1">
+      <w:start w:val="1"/>
+      <w:numFmt w:val="lowerLetter"/>
+      <w:lvlText w:val="%8."/>
+      <w:lvlJc w:val="left"/>
+      <w:pPr>
+        <w:ind w:left="5760" w:hanging="360"/>
+      </w:pPr>
+    </w:lvl>
+    <w:lvl w:ilvl="8" w:tplc="0409001B" w:tentative="1">
+      <w:start w:val="1"/>
+      <w:numFmt w:val="lowerRoman"/>
+      <w:lvlText w:val="%9."/>
+      <w:lvlJc w:val="right"/>
+      <w:pPr>
+        <w:ind w:left="6480" w:hanging="180"/>
+      </w:pPr>
+    </w:lvl>
+  </w:abstractNum>
+  <w:abstractNum w:abstractNumId="6">
     <w:nsid w:val="1D770AE9"/>
     <w:multiLevelType w:val="hybridMultilevel"/>
     <w:tmpl w:val="95A8D9B0"/>
@@ -2303,7 +2674,7 @@
       </w:pPr>
     </w:lvl>
   </w:abstractNum>
-  <w:abstractNum w:abstractNumId="4">
+  <w:abstractNum w:abstractNumId="7">
     <w:nsid w:val="2480784C"/>
     <w:multiLevelType w:val="hybridMultilevel"/>
     <w:tmpl w:val="F40E5B76"/>
@@ -2389,7 +2760,188 @@
       </w:pPr>
     </w:lvl>
   </w:abstractNum>
-  <w:abstractNum w:abstractNumId="5">
+  <w:abstractNum w:abstractNumId="8">
+    <w:nsid w:val="29107D28"/>
+    <w:multiLevelType w:val="hybridMultilevel"/>
+    <w:tmpl w:val="510E15FC"/>
+    <w:lvl w:ilvl="0" w:tplc="599C27CE">
+      <w:start w:val="1"/>
+      <w:numFmt w:val="decimal"/>
+      <w:lvlText w:val="A%1."/>
+      <w:lvlJc w:val="left"/>
+      <w:pPr>
+        <w:ind w:left="1080" w:hanging="360"/>
+      </w:pPr>
+      <w:rPr>
+        <w:rFonts w:hint="default"/>
+      </w:rPr>
+    </w:lvl>
+    <w:lvl w:ilvl="1" w:tplc="599C27CE">
+      <w:start w:val="1"/>
+      <w:numFmt w:val="decimal"/>
+      <w:lvlText w:val="A%2."/>
+      <w:lvlJc w:val="left"/>
+      <w:pPr>
+        <w:ind w:left="903" w:hanging="360"/>
+      </w:pPr>
+      <w:rPr>
+        <w:rFonts w:hint="default"/>
+      </w:rPr>
+    </w:lvl>
+    <w:lvl w:ilvl="2" w:tplc="0409001B" w:tentative="1">
+      <w:start w:val="1"/>
+      <w:numFmt w:val="lowerRoman"/>
+      <w:lvlText w:val="%3."/>
+      <w:lvlJc w:val="right"/>
+      <w:pPr>
+        <w:ind w:left="1623" w:hanging="180"/>
+      </w:pPr>
+    </w:lvl>
+    <w:lvl w:ilvl="3" w:tplc="0409000F" w:tentative="1">
+      <w:start w:val="1"/>
+      <w:numFmt w:val="decimal"/>
+      <w:lvlText w:val="%4."/>
+      <w:lvlJc w:val="left"/>
+      <w:pPr>
+        <w:ind w:left="2343" w:hanging="360"/>
+      </w:pPr>
+    </w:lvl>
+    <w:lvl w:ilvl="4" w:tplc="04090019" w:tentative="1">
+      <w:start w:val="1"/>
+      <w:numFmt w:val="lowerLetter"/>
+      <w:lvlText w:val="%5."/>
+      <w:lvlJc w:val="left"/>
+      <w:pPr>
+        <w:ind w:left="3063" w:hanging="360"/>
+      </w:pPr>
+    </w:lvl>
+    <w:lvl w:ilvl="5" w:tplc="0409001B" w:tentative="1">
+      <w:start w:val="1"/>
+      <w:numFmt w:val="lowerRoman"/>
+      <w:lvlText w:val="%6."/>
+      <w:lvlJc w:val="right"/>
+      <w:pPr>
+        <w:ind w:left="3783" w:hanging="180"/>
+      </w:pPr>
+    </w:lvl>
+    <w:lvl w:ilvl="6" w:tplc="0409000F" w:tentative="1">
+      <w:start w:val="1"/>
+      <w:numFmt w:val="decimal"/>
+      <w:lvlText w:val="%7."/>
+      <w:lvlJc w:val="left"/>
+      <w:pPr>
+        <w:ind w:left="4503" w:hanging="360"/>
+      </w:pPr>
+    </w:lvl>
+    <w:lvl w:ilvl="7" w:tplc="04090019" w:tentative="1">
+      <w:start w:val="1"/>
+      <w:numFmt w:val="lowerLetter"/>
+      <w:lvlText w:val="%8."/>
+      <w:lvlJc w:val="left"/>
+      <w:pPr>
+        <w:ind w:left="5223" w:hanging="360"/>
+      </w:pPr>
+    </w:lvl>
+    <w:lvl w:ilvl="8" w:tplc="0409001B" w:tentative="1">
+      <w:start w:val="1"/>
+      <w:numFmt w:val="lowerRoman"/>
+      <w:lvlText w:val="%9."/>
+      <w:lvlJc w:val="right"/>
+      <w:pPr>
+        <w:ind w:left="5943" w:hanging="180"/>
+      </w:pPr>
+    </w:lvl>
+  </w:abstractNum>
+  <w:abstractNum w:abstractNumId="9">
+    <w:nsid w:val="2BB85CAA"/>
+    <w:multiLevelType w:val="hybridMultilevel"/>
+    <w:tmpl w:val="56BA7882"/>
+    <w:lvl w:ilvl="0" w:tplc="599C27CE">
+      <w:start w:val="1"/>
+      <w:numFmt w:val="decimal"/>
+      <w:lvlText w:val="A%1."/>
+      <w:lvlJc w:val="left"/>
+      <w:pPr>
+        <w:ind w:left="1617" w:hanging="360"/>
+      </w:pPr>
+      <w:rPr>
+        <w:rFonts w:hint="default"/>
+      </w:rPr>
+    </w:lvl>
+    <w:lvl w:ilvl="1" w:tplc="04090019">
+      <w:start w:val="1"/>
+      <w:numFmt w:val="lowerLetter"/>
+      <w:lvlText w:val="%2."/>
+      <w:lvlJc w:val="left"/>
+      <w:pPr>
+        <w:ind w:left="1440" w:hanging="360"/>
+      </w:pPr>
+    </w:lvl>
+    <w:lvl w:ilvl="2" w:tplc="0409001B" w:tentative="1">
+      <w:start w:val="1"/>
+      <w:numFmt w:val="lowerRoman"/>
+      <w:lvlText w:val="%3."/>
+      <w:lvlJc w:val="right"/>
+      <w:pPr>
+        <w:ind w:left="2160" w:hanging="180"/>
+      </w:pPr>
+    </w:lvl>
+    <w:lvl w:ilvl="3" w:tplc="0409000F" w:tentative="1">
+      <w:start w:val="1"/>
+      <w:numFmt w:val="decimal"/>
+      <w:lvlText w:val="%4."/>
+      <w:lvlJc w:val="left"/>
+      <w:pPr>
+        <w:ind w:left="2880" w:hanging="360"/>
+      </w:pPr>
+    </w:lvl>
+    <w:lvl w:ilvl="4" w:tplc="04090019" w:tentative="1">
+      <w:start w:val="1"/>
+      <w:numFmt w:val="lowerLetter"/>
+      <w:lvlText w:val="%5."/>
+      <w:lvlJc w:val="left"/>
+      <w:pPr>
+        <w:ind w:left="3600" w:hanging="360"/>
+      </w:pPr>
+    </w:lvl>
+    <w:lvl w:ilvl="5" w:tplc="0409001B" w:tentative="1">
+      <w:start w:val="1"/>
+      <w:numFmt w:val="lowerRoman"/>
+      <w:lvlText w:val="%6."/>
+      <w:lvlJc w:val="right"/>
+      <w:pPr>
+        <w:ind w:left="4320" w:hanging="180"/>
+      </w:pPr>
+    </w:lvl>
+    <w:lvl w:ilvl="6" w:tplc="0409000F" w:tentative="1">
+      <w:start w:val="1"/>
+      <w:numFmt w:val="decimal"/>
+      <w:lvlText w:val="%7."/>
+      <w:lvlJc w:val="left"/>
+      <w:pPr>
+        <w:ind w:left="5040" w:hanging="360"/>
+      </w:pPr>
+    </w:lvl>
+    <w:lvl w:ilvl="7" w:tplc="04090019" w:tentative="1">
+      <w:start w:val="1"/>
+      <w:numFmt w:val="lowerLetter"/>
+      <w:lvlText w:val="%8."/>
+      <w:lvlJc w:val="left"/>
+      <w:pPr>
+        <w:ind w:left="5760" w:hanging="360"/>
+      </w:pPr>
+    </w:lvl>
+    <w:lvl w:ilvl="8" w:tplc="0409001B" w:tentative="1">
+      <w:start w:val="1"/>
+      <w:numFmt w:val="lowerRoman"/>
+      <w:lvlText w:val="%9."/>
+      <w:lvlJc w:val="right"/>
+      <w:pPr>
+        <w:ind w:left="6480" w:hanging="180"/>
+      </w:pPr>
+    </w:lvl>
+  </w:abstractNum>
+  <w:abstractNum w:abstractNumId="10">
     <w:nsid w:val="3F9A2617"/>
     <w:multiLevelType w:val="hybridMultilevel"/>
     <w:tmpl w:val="F2A4002C"/>
@@ -2475,7 +3027,7 @@
       </w:pPr>
     </w:lvl>
   </w:abstractNum>
-  <w:abstractNum w:abstractNumId="6">
+  <w:abstractNum w:abstractNumId="11">
     <w:nsid w:val="402755E3"/>
     <w:multiLevelType w:val="hybridMultilevel"/>
     <w:tmpl w:val="54E43304"/>
@@ -2561,7 +3113,7 @@
       </w:pPr>
     </w:lvl>
   </w:abstractNum>
-  <w:abstractNum w:abstractNumId="7">
+  <w:abstractNum w:abstractNumId="12">
     <w:nsid w:val="4B6F33CD"/>
     <w:multiLevelType w:val="hybridMultilevel"/>
     <w:tmpl w:val="01A6BCD0"/>
@@ -2674,7 +3226,7 @@
       </w:rPr>
     </w:lvl>
   </w:abstractNum>
-  <w:abstractNum w:abstractNumId="8">
+  <w:abstractNum w:abstractNumId="13">
     <w:nsid w:val="4F0B2867"/>
     <w:multiLevelType w:val="hybridMultilevel"/>
     <w:tmpl w:val="F2A4002C"/>
@@ -2760,7 +3312,96 @@
       </w:pPr>
     </w:lvl>
   </w:abstractNum>
-  <w:abstractNum w:abstractNumId="9">
+  <w:abstractNum w:abstractNumId="14">
+    <w:nsid w:val="66DC496E"/>
+    <w:multiLevelType w:val="hybridMultilevel"/>
+    <w:tmpl w:val="906C27B2"/>
+    <w:lvl w:ilvl="0" w:tplc="8796FF82">
+      <w:start w:val="1"/>
+      <w:numFmt w:val="decimal"/>
+      <w:lvlText w:val="E.%1"/>
+      <w:lvlJc w:val="left"/>
+      <w:pPr>
+        <w:ind w:left="1080" w:hanging="360"/>
+      </w:pPr>
+      <w:rPr>
+        <w:rFonts w:hint="default"/>
+      </w:rPr>
+    </w:lvl>
+    <w:lvl w:ilvl="1" w:tplc="04090019" w:tentative="1">
+      <w:start w:val="1"/>
+      <w:numFmt w:val="lowerLetter"/>
+      <w:lvlText w:val="%2."/>
+      <w:lvlJc w:val="left"/>
+      <w:pPr>
+        <w:ind w:left="1440" w:hanging="360"/>
+      </w:pPr>
+    </w:lvl>
+    <w:lvl w:ilvl="2" w:tplc="0409001B" w:tentative="1">
+      <w:start w:val="1"/>
+      <w:numFmt w:val="lowerRoman"/>
+      <w:lvlText w:val="%3."/>
+      <w:lvlJc w:val="right"/>
+      <w:pPr>
+        <w:ind w:left="2160" w:hanging="180"/>
+      </w:pPr>
+    </w:lvl>
+    <w:lvl w:ilvl="3" w:tplc="0409000F" w:tentative="1">
+      <w:start w:val="1"/>
+      <w:numFmt w:val="decimal"/>
+      <w:lvlText w:val="%4."/>
+      <w:lvlJc w:val="left"/>
+      <w:pPr>
+        <w:ind w:left="2880" w:hanging="360"/>
+      </w:pPr>
+    </w:lvl>
+    <w:lvl w:ilvl="4" w:tplc="04090019" w:tentative="1">
+      <w:start w:val="1"/>
+      <w:numFmt w:val="lowerLetter"/>
+      <w:lvlText w:val="%5."/>
+      <w:lvlJc w:val="left"/>
+      <w:pPr>
+        <w:ind w:left="3600" w:hanging="360"/>
+      </w:pPr>
+    </w:lvl>
+    <w:lvl w:ilvl="5" w:tplc="0409001B" w:tentative="1">
+      <w:start w:val="1"/>
+      <w:numFmt w:val="lowerRoman"/>
+      <w:lvlText w:val="%6."/>
+      <w:lvlJc w:val="right"/>
+      <w:pPr>
+        <w:ind w:left="4320" w:hanging="180"/>
+      </w:pPr>
+    </w:lvl>
+    <w:lvl w:ilvl="6" w:tplc="0409000F" w:tentative="1">
+      <w:start w:val="1"/>
+      <w:numFmt w:val="decimal"/>
+      <w:lvlText w:val="%7."/>
+      <w:lvlJc w:val="left"/>
+      <w:pPr>
+        <w:ind w:left="5040" w:hanging="360"/>
+      </w:pPr>
+    </w:lvl>
+    <w:lvl w:ilvl="7" w:tplc="04090019" w:tentative="1">
+      <w:start w:val="1"/>
+      <w:numFmt w:val="lowerLetter"/>
+      <w:lvlText w:val="%8."/>
+      <w:lvlJc w:val="left"/>
+      <w:pPr>
+        <w:ind w:left="5760" w:hanging="360"/>
+      </w:pPr>
+    </w:lvl>
+    <w:lvl w:ilvl="8" w:tplc="0409001B" w:tentative="1">
+      <w:start w:val="1"/>
+      <w:numFmt w:val="lowerRoman"/>
+      <w:lvlText w:val="%9."/>
+      <w:lvlJc w:val="right"/>
+      <w:pPr>
+        <w:ind w:left="6480" w:hanging="180"/>
+      </w:pPr>
+    </w:lvl>
+  </w:abstractNum>
+  <w:abstractNum w:abstractNumId="15">
     <w:nsid w:val="725205B4"/>
     <w:multiLevelType w:val="multilevel"/>
     <w:tmpl w:val="4B44D122"/>
@@ -2911,34 +3552,52 @@
     </w:lvl>
   </w:abstractNum>
   <w:num w:numId="1">
+    <w:abstractNumId w:val="15"/>
+  </w:num>
+  <w:num w:numId="2">
+    <w:abstractNumId w:val="12"/>
+  </w:num>
+  <w:num w:numId="3">
+    <w:abstractNumId w:val="3"/>
+  </w:num>
+  <w:num w:numId="4">
+    <w:abstractNumId w:val="11"/>
+  </w:num>
+  <w:num w:numId="5">
+    <w:abstractNumId w:val="10"/>
+  </w:num>
+  <w:num w:numId="6">
+    <w:abstractNumId w:val="1"/>
+  </w:num>
+  <w:num w:numId="7">
+    <w:abstractNumId w:val="6"/>
+  </w:num>
+  <w:num w:numId="8">
+    <w:abstractNumId w:val="7"/>
+  </w:num>
+  <w:num w:numId="9">
+    <w:abstractNumId w:val="4"/>
+  </w:num>
+  <w:num w:numId="10">
+    <w:abstractNumId w:val="13"/>
+  </w:num>
+  <w:num w:numId="11">
+    <w:abstractNumId w:val="2"/>
+  </w:num>
+  <w:num w:numId="12">
     <w:abstractNumId w:val="9"/>
   </w:num>
-  <w:num w:numId="2">
-    <w:abstractNumId w:val="7"/>
+  <w:num w:numId="13">
+    <w:abstractNumId w:val="8"/>
   </w:num>
-  <w:num w:numId="3">
-    <w:abstractNumId w:val="1"/>
+  <w:num w:numId="14">
+    <w:abstractNumId w:val="14"/>
   </w:num>
-  <w:num w:numId="4">
-    <w:abstractNumId w:val="6"/>
-  </w:num>
-  <w:num w:numId="5">
+  <w:num w:numId="15">
     <w:abstractNumId w:val="5"/>
   </w:num>
-  <w:num w:numId="6">
+  <w:num w:numId="16">
     <w:abstractNumId w:val="0"/>
-  </w:num>
-  <w:num w:numId="7">
-    <w:abstractNumId w:val="3"/>
-  </w:num>
-  <w:num w:numId="8">
-    <w:abstractNumId w:val="4"/>
-  </w:num>
-  <w:num w:numId="9">
-    <w:abstractNumId w:val="2"/>
-  </w:num>
-  <w:num w:numId="10">
-    <w:abstractNumId w:val="8"/>
   </w:num>
   <w:numIdMacAtCleanup w:val="10"/>
 </w:numbering>
@@ -3685,8 +4344,8 @@
       <w:lang w:val="es-AR"/>
     </w:rPr>
   </w:style>
-  <w:style w:type="table" w:customStyle="1" w:styleId="MediumList1">
-    <w:name w:val="Medium List 1"/>
+  <w:style w:type="table" w:customStyle="1" w:styleId="MediumList11">
+    <w:name w:val="Medium List 11"/>
     <w:basedOn w:val="TableNormal"/>
     <w:uiPriority w:val="65"/>
     <w:rsid w:val="00C50283"/>
@@ -4054,4 +4713,16 @@
   <a:objectDefaults/>
   <a:extraClrSchemeLst/>
 </a:theme>
+</file>
+
+<file path=customXml/item1.xml><?xml version="1.0" encoding="utf-8"?>
+<b:Sources xmlns:b="http://schemas.openxmlformats.org/officeDocument/2006/bibliography" xmlns="http://schemas.openxmlformats.org/officeDocument/2006/bibliography" SelectedStyle="\APA.XSL" StyleName="APA"/>
+</file>
+
+<file path=customXml/itemProps1.xml><?xml version="1.0" encoding="utf-8"?>
+<ds:datastoreItem xmlns:ds="http://schemas.openxmlformats.org/officeDocument/2006/customXml" ds:itemID="{A3DC88EF-CA70-40AD-9958-667DB1C2C9C4}">
+  <ds:schemaRefs>
+    <ds:schemaRef ds:uri="http://schemas.openxmlformats.org/officeDocument/2006/bibliography"/>
+  </ds:schemaRefs>
+</ds:datastoreItem>
 </file>
</xml_diff>